<commit_message>
apre metodologia e team
</commit_message>
<xml_diff>
--- a/Apresentação/Roteiro.docx
+++ b/Apresentação/Roteiro.docx
@@ -37,6 +37,9 @@
     </w:p>
     <w:p>
       <w:pPr>
+        <w:tabs>
+          <w:tab w:val="left" w:pos="1305"/>
+        </w:tabs>
         <w:rPr>
           <w:b/>
         </w:rPr>
@@ -46,22 +49,117 @@
           <w:b/>
         </w:rPr>
         <w:t>Contexto</w:t>
+      </w:r>
+      <w:r>
+        <w:rPr>
+          <w:b/>
+        </w:rPr>
+        <w:tab/>
       </w:r>
     </w:p>
     <w:p>
       <w:pPr>
-        <w:rPr>
-          <w:b/>
-        </w:rPr>
-      </w:pPr>
-      <w:r>
-        <w:rPr>
-          <w:b/>
-        </w:rPr>
-        <w:tab/>
+        <w:tabs>
+          <w:tab w:val="left" w:pos="1305"/>
+        </w:tabs>
+        <w:rPr>
+          <w:b/>
+        </w:rPr>
+      </w:pPr>
+    </w:p>
+    <w:p>
+      <w:pPr>
+        <w:tabs>
+          <w:tab w:val="left" w:pos="1305"/>
+        </w:tabs>
+        <w:rPr>
+          <w:b/>
+        </w:rPr>
+      </w:pPr>
+      <w:r>
+        <w:rPr>
+          <w:b/>
+        </w:rPr>
+        <w:t>METODOLOGIA ÁGIL</w:t>
+      </w:r>
+    </w:p>
+    <w:p>
+      <w:pPr>
+        <w:tabs>
+          <w:tab w:val="left" w:pos="1305"/>
+        </w:tabs>
+      </w:pPr>
+      <w:r>
+        <w:t xml:space="preserve">Nós adotamos como metodologia para o nosso projeto, a metodologia ágil, ou seja, tivemos todo um planejamento baseado em </w:t>
+      </w:r>
+      <w:proofErr w:type="spellStart"/>
+      <w:r>
+        <w:t>sprints</w:t>
+      </w:r>
+      <w:proofErr w:type="spellEnd"/>
+      <w:r>
+        <w:t xml:space="preserve">, em um </w:t>
+      </w:r>
+      <w:proofErr w:type="spellStart"/>
+      <w:r>
+        <w:t>product</w:t>
+      </w:r>
+      <w:proofErr w:type="spellEnd"/>
+      <w:r>
+        <w:t xml:space="preserve"> </w:t>
+      </w:r>
+      <w:proofErr w:type="spellStart"/>
+      <w:r>
+        <w:t>backlog</w:t>
+      </w:r>
+      <w:proofErr w:type="spellEnd"/>
+      <w:r>
+        <w:t>.</w:t>
+      </w:r>
+    </w:p>
+    <w:p>
+      <w:pPr>
+        <w:tabs>
+          <w:tab w:val="left" w:pos="1305"/>
+        </w:tabs>
+      </w:pPr>
+      <w:r>
+        <w:t xml:space="preserve">A divisão de tarefas também foi realizada baseada nos métodos ágeis. Essa, é a nossa </w:t>
+      </w:r>
+      <w:proofErr w:type="gramStart"/>
+      <w:r>
+        <w:t>equipe,  o</w:t>
+      </w:r>
+      <w:proofErr w:type="gramEnd"/>
+      <w:r>
+        <w:t xml:space="preserve"> Lucas </w:t>
+      </w:r>
+      <w:proofErr w:type="spellStart"/>
+      <w:r>
+        <w:t>Yudi</w:t>
+      </w:r>
+      <w:proofErr w:type="spellEnd"/>
+      <w:r>
+        <w:t>...</w:t>
       </w:r>
       <w:bookmarkStart w:id="0" w:name="_GoBack"/>
       <w:bookmarkEnd w:id="0"/>
+      <w:r>
+        <w:t xml:space="preserve"> </w:t>
+      </w:r>
+    </w:p>
+    <w:p>
+      <w:pPr>
+        <w:rPr>
+          <w:b/>
+        </w:rPr>
+      </w:pPr>
+      <w:r>
+        <w:rPr>
+          <w:b/>
+        </w:rPr>
+        <w:tab/>
+      </w:r>
     </w:p>
     <w:sectPr>
       <w:pgSz w:w="11906" w:h="16838"/>

</xml_diff>